<commit_message>
title modificated and introduction added (Explanatory Note to Feature Extraction)
</commit_message>
<xml_diff>
--- a/docs/ПЗ по feature extraction (ПЗ3).docx
+++ b/docs/ПЗ по feature extraction (ПЗ3).docx
@@ -295,7 +295,6 @@
         <w:rPr>
           <w:sz w:val="28"/>
           <w:szCs w:val="28"/>
-          <w:lang w:val="ru-RU"/>
         </w:rPr>
       </w:pPr>
       <w:r>
@@ -323,9 +322,8 @@
           <w:b/>
           <w:sz w:val="28"/>
           <w:szCs w:val="28"/>
-          <w:lang w:val="ru-RU"/>
-        </w:rPr>
-        <w:t>6</w:t>
+        </w:rPr>
+        <w:t>3</w:t>
       </w:r>
     </w:p>
     <w:p>
@@ -336,7 +334,6 @@
           <w:bCs/>
           <w:sz w:val="28"/>
           <w:szCs w:val="28"/>
-          <w:lang w:val="ru-RU"/>
         </w:rPr>
       </w:pPr>
       <w:r>
@@ -345,7 +342,6 @@
           <w:bCs/>
           <w:sz w:val="28"/>
           <w:szCs w:val="28"/>
-          <w:lang w:val="ru-RU"/>
         </w:rPr>
         <w:t>«</w:t>
       </w:r>
@@ -357,7 +353,7 @@
           <w:szCs w:val="28"/>
           <w:lang w:val="ru-RU"/>
         </w:rPr>
-        <w:t>Сверточные нейронные сети для извлечения признаков</w:t>
+        <w:t>ПЗ</w:t>
       </w:r>
       <w:r>
         <w:rPr>
@@ -365,20 +361,84 @@
           <w:bCs/>
           <w:sz w:val="28"/>
           <w:szCs w:val="28"/>
-          <w:lang w:val="ru-RU"/>
-        </w:rPr>
-        <w:t>»</w:t>
-      </w:r>
-    </w:p>
-    <w:p>
-      <w:pPr>
-        <w:jc w:val="center"/>
+        </w:rPr>
+        <w:t xml:space="preserve"> </w:t>
+      </w:r>
+      <w:r>
         <w:rPr>
           <w:b/>
           <w:bCs/>
           <w:sz w:val="28"/>
           <w:szCs w:val="28"/>
           <w:lang w:val="ru-RU"/>
+        </w:rPr>
+        <w:t>по</w:t>
+      </w:r>
+      <w:r>
+        <w:rPr>
+          <w:b/>
+          <w:bCs/>
+          <w:sz w:val="28"/>
+          <w:szCs w:val="28"/>
+        </w:rPr>
+        <w:t xml:space="preserve"> feature extraction (</w:t>
+      </w:r>
+      <w:r>
+        <w:rPr>
+          <w:b/>
+          <w:bCs/>
+          <w:sz w:val="28"/>
+          <w:szCs w:val="28"/>
+          <w:lang w:val="ru-RU"/>
+        </w:rPr>
+        <w:t>П</w:t>
+      </w:r>
+      <w:r>
+        <w:rPr>
+          <w:b/>
+          <w:bCs/>
+          <w:sz w:val="28"/>
+          <w:szCs w:val="28"/>
+          <w:lang w:val="ru-RU"/>
+        </w:rPr>
+        <w:t>З</w:t>
+      </w:r>
+      <w:r>
+        <w:rPr>
+          <w:b/>
+          <w:bCs/>
+          <w:sz w:val="28"/>
+          <w:szCs w:val="28"/>
+        </w:rPr>
+        <w:t>3</w:t>
+      </w:r>
+      <w:r>
+        <w:rPr>
+          <w:b/>
+          <w:bCs/>
+          <w:sz w:val="28"/>
+          <w:szCs w:val="28"/>
+        </w:rPr>
+        <w:t>)</w:t>
+      </w:r>
+      <w:r>
+        <w:rPr>
+          <w:b/>
+          <w:bCs/>
+          <w:sz w:val="28"/>
+          <w:szCs w:val="28"/>
+        </w:rPr>
+        <w:t>»</w:t>
+      </w:r>
+    </w:p>
+    <w:p>
+      <w:pPr>
+        <w:jc w:val="center"/>
+        <w:rPr>
+          <w:b/>
+          <w:bCs/>
+          <w:sz w:val="28"/>
+          <w:szCs w:val="28"/>
         </w:rPr>
       </w:pPr>
     </w:p>
@@ -1875,6 +1935,37 @@
           <w:lang w:val="ru-RU"/>
         </w:rPr>
       </w:pPr>
+      <w:r>
+        <w:rPr>
+          <w:lang w:val="ru-RU"/>
+        </w:rPr>
+        <w:br/>
+        <w:t>Задача извлечения признаков выполняется нейронными сетями, в данной пояснительной записке мы рассмотрим ряд моделей сверточных нейронных се</w:t>
+      </w:r>
+      <w:r>
+        <w:rPr>
+          <w:lang w:val="ru-RU"/>
+        </w:rPr>
+        <w:t>тей, которые наиболее популярны</w:t>
+      </w:r>
+      <w:r>
+        <w:rPr>
+          <w:lang w:val="ru-RU"/>
+        </w:rPr>
+        <w:t xml:space="preserve"> в задачах распознавания лиц</w:t>
+      </w:r>
+      <w:r>
+        <w:rPr>
+          <w:lang w:val="ru-RU"/>
+        </w:rPr>
+        <w:t xml:space="preserve"> на текущий момент</w:t>
+      </w:r>
+      <w:r>
+        <w:rPr>
+          <w:lang w:val="ru-RU"/>
+        </w:rPr>
+        <w:t xml:space="preserve">. </w:t>
+      </w:r>
       <w:r>
         <w:rPr>
           <w:lang w:val="ru-RU"/>
@@ -2031,6 +2122,7 @@
           <w:shd w:val="clear" w:color="auto" w:fill="FFFFFF"/>
           <w:lang w:val="en-US"/>
         </w:rPr>
+        <w:lastRenderedPageBreak/>
         <w:t>VGG</w:t>
       </w:r>
       <w:r>
@@ -2136,7 +2228,6 @@
           <w:shd w:val="clear" w:color="auto" w:fill="FFFFFF"/>
           <w:lang w:val="ru-RU"/>
         </w:rPr>
-        <w:lastRenderedPageBreak/>
         <w:t xml:space="preserve">(вход:  </w:t>
       </w:r>
       <w:r>
@@ -4691,21 +4782,6 @@
         </w:r>
       </w:hyperlink>
     </w:p>
-    <w:p>
-      <w:pPr>
-        <w:pStyle w:val="af0"/>
-        <w:numPr>
-          <w:ilvl w:val="0"/>
-          <w:numId w:val="19"/>
-        </w:numPr>
-        <w:spacing w:line="360" w:lineRule="auto"/>
-        <w:jc w:val="both"/>
-        <w:rPr>
-          <w:sz w:val="28"/>
-          <w:szCs w:val="28"/>
-        </w:rPr>
-      </w:pPr>
-    </w:p>
     <w:sectPr>
       <w:footerReference w:type="even" r:id="rId26"/>
       <w:footerReference w:type="default" r:id="rId27"/>
@@ -4809,7 +4885,7 @@
         <w:rStyle w:val="a9"/>
         <w:noProof/>
       </w:rPr>
-      <w:t>2</w:t>
+      <w:t>3</w:t>
     </w:r>
     <w:r>
       <w:rPr>
@@ -8476,7 +8552,7 @@
   <a:extraClrSchemeLst/>
   <a:extLst>
     <a:ext uri="{05A4C25C-085E-4340-85A3-A5531E510DB2}">
-      <thm15:themeFamily xmlns="" xmlns:thm15="http://schemas.microsoft.com/office/thememl/2012/main" name="Office Theme" id="{62F939B6-93AF-4DB8-9C6B-D6C7DFDC589F}" vid="{4A3C46E8-61CC-4603-A589-7422A47A8E4A}"/>
+      <thm15:themeFamily xmlns:thm15="http://schemas.microsoft.com/office/thememl/2012/main" xmlns="" name="Office Theme" id="{62F939B6-93AF-4DB8-9C6B-D6C7DFDC589F}" vid="{4A3C46E8-61CC-4603-A589-7422A47A8E4A}"/>
     </a:ext>
   </a:extLst>
 </a:theme>

</xml_diff>